<commit_message>
update login.html to ensure proper message on succes and failure. update login.html to ensure that there is register now link update register.html to ensure proper flash message handling.
</commit_message>
<xml_diff>
--- a/static/assets/wsc-app-strategy-vision.docx
+++ b/static/assets/wsc-app-strategy-vision.docx
@@ -6166,6 +6166,9 @@
     </w:p>
     <w:p>
       <w:pPr>
+        <w:pBdr>
+          <w:bottom w:val="single" w:sz="6" w:space="1" w:color="auto"/>
+        </w:pBdr>
         <w:tabs>
           <w:tab w:val="right" w:pos="500"/>
           <w:tab w:val="left" w:pos="660"/>
@@ -6238,6 +6241,693 @@
           <w:lang w:val="en-GB"/>
         </w:rPr>
       </w:pPr>
+      <w:r>
+        <w:rPr>
+          <w:rFonts w:ascii="System Font" w:hAnsi="System Font" w:cs="System Font"/>
+          <w:color w:val="0E0E0E"/>
+          <w:kern w:val="0"/>
+          <w:sz w:val="42"/>
+          <w:szCs w:val="42"/>
+          <w:lang w:val="en-GB"/>
+        </w:rPr>
+        <w:t>UI:</w:t>
+      </w:r>
+    </w:p>
+    <w:p>
+      <w:pPr>
+        <w:tabs>
+          <w:tab w:val="left" w:pos="560"/>
+          <w:tab w:val="left" w:pos="1120"/>
+          <w:tab w:val="left" w:pos="1680"/>
+          <w:tab w:val="left" w:pos="2240"/>
+          <w:tab w:val="left" w:pos="2800"/>
+          <w:tab w:val="left" w:pos="3360"/>
+          <w:tab w:val="left" w:pos="3920"/>
+          <w:tab w:val="left" w:pos="4480"/>
+          <w:tab w:val="left" w:pos="5040"/>
+          <w:tab w:val="left" w:pos="5600"/>
+          <w:tab w:val="left" w:pos="6160"/>
+          <w:tab w:val="left" w:pos="6720"/>
+        </w:tabs>
+        <w:autoSpaceDE w:val="0"/>
+        <w:autoSpaceDN w:val="0"/>
+        <w:adjustRightInd w:val="0"/>
+        <w:spacing w:after="0" w:line="324" w:lineRule="auto"/>
+        <w:rPr>
+          <w:rFonts w:ascii="System Font" w:hAnsi="System Font" w:cs="System Font"/>
+          <w:color w:val="0E0E0E"/>
+          <w:kern w:val="0"/>
+          <w:sz w:val="42"/>
+          <w:szCs w:val="42"/>
+          <w:lang w:val="en-GB"/>
+        </w:rPr>
+      </w:pPr>
+      <w:r>
+        <w:rPr>
+          <w:rFonts w:ascii="System Font" w:hAnsi="System Font" w:cs="System Font"/>
+          <w:color w:val="0E0E0E"/>
+          <w:kern w:val="0"/>
+          <w:sz w:val="42"/>
+          <w:szCs w:val="42"/>
+          <w:lang w:val="en-GB"/>
+        </w:rPr>
+        <w:lastRenderedPageBreak/>
+        <w:t xml:space="preserve">We used </w:t>
+      </w:r>
+      <w:proofErr w:type="spellStart"/>
+      <w:r>
+        <w:rPr>
+          <w:rFonts w:ascii="System Font" w:hAnsi="System Font" w:cs="System Font"/>
+          <w:color w:val="0E0E0E"/>
+          <w:kern w:val="0"/>
+          <w:sz w:val="42"/>
+          <w:szCs w:val="42"/>
+          <w:lang w:val="en-GB"/>
+        </w:rPr>
+        <w:t>figma</w:t>
+      </w:r>
+      <w:proofErr w:type="spellEnd"/>
+      <w:r>
+        <w:rPr>
+          <w:rFonts w:ascii="System Font" w:hAnsi="System Font" w:cs="System Font"/>
+          <w:color w:val="0E0E0E"/>
+          <w:kern w:val="0"/>
+          <w:sz w:val="42"/>
+          <w:szCs w:val="42"/>
+          <w:lang w:val="en-GB"/>
+        </w:rPr>
+        <w:t xml:space="preserve"> to design the front end of the app.</w:t>
+      </w:r>
+    </w:p>
+    <w:p>
+      <w:pPr>
+        <w:tabs>
+          <w:tab w:val="left" w:pos="560"/>
+          <w:tab w:val="left" w:pos="1120"/>
+          <w:tab w:val="left" w:pos="1680"/>
+          <w:tab w:val="left" w:pos="2240"/>
+          <w:tab w:val="left" w:pos="2800"/>
+          <w:tab w:val="left" w:pos="3360"/>
+          <w:tab w:val="left" w:pos="3920"/>
+          <w:tab w:val="left" w:pos="4480"/>
+          <w:tab w:val="left" w:pos="5040"/>
+          <w:tab w:val="left" w:pos="5600"/>
+          <w:tab w:val="left" w:pos="6160"/>
+          <w:tab w:val="left" w:pos="6720"/>
+        </w:tabs>
+        <w:autoSpaceDE w:val="0"/>
+        <w:autoSpaceDN w:val="0"/>
+        <w:adjustRightInd w:val="0"/>
+        <w:spacing w:after="0" w:line="324" w:lineRule="auto"/>
+        <w:rPr>
+          <w:rFonts w:ascii="System Font" w:hAnsi="System Font" w:cs="System Font"/>
+          <w:color w:val="0E0E0E"/>
+          <w:kern w:val="0"/>
+          <w:sz w:val="42"/>
+          <w:szCs w:val="42"/>
+          <w:lang w:val="en-GB"/>
+        </w:rPr>
+      </w:pPr>
+      <w:r>
+        <w:rPr>
+          <w:rFonts w:ascii="System Font" w:hAnsi="System Font" w:cs="System Font"/>
+          <w:color w:val="0E0E0E"/>
+          <w:kern w:val="0"/>
+          <w:sz w:val="42"/>
+          <w:szCs w:val="42"/>
+          <w:lang w:val="en-GB"/>
+        </w:rPr>
+        <w:t xml:space="preserve">The app as following </w:t>
+      </w:r>
+      <w:proofErr w:type="gramStart"/>
+      <w:r>
+        <w:rPr>
+          <w:rFonts w:ascii="System Font" w:hAnsi="System Font" w:cs="System Font"/>
+          <w:color w:val="0E0E0E"/>
+          <w:kern w:val="0"/>
+          <w:sz w:val="42"/>
+          <w:szCs w:val="42"/>
+          <w:lang w:val="en-GB"/>
+        </w:rPr>
+        <w:t>UI :</w:t>
+      </w:r>
+      <w:proofErr w:type="gramEnd"/>
+      <w:r>
+        <w:rPr>
+          <w:rFonts w:ascii="System Font" w:hAnsi="System Font" w:cs="System Font"/>
+          <w:color w:val="0E0E0E"/>
+          <w:kern w:val="0"/>
+          <w:sz w:val="42"/>
+          <w:szCs w:val="42"/>
+          <w:lang w:val="en-GB"/>
+        </w:rPr>
+        <w:br/>
+      </w:r>
+      <w:r>
+        <w:rPr>
+          <w:rFonts w:ascii="System Font" w:hAnsi="System Font" w:cs="System Font"/>
+          <w:noProof/>
+          <w:color w:val="0E0E0E"/>
+          <w:kern w:val="0"/>
+          <w:sz w:val="42"/>
+          <w:szCs w:val="42"/>
+          <w:lang w:val="en-GB"/>
+        </w:rPr>
+        <w:drawing>
+          <wp:inline distT="0" distB="0" distL="0" distR="0" wp14:anchorId="3C799A96" wp14:editId="6E0D1B6B">
+            <wp:extent cx="5731510" cy="4075430"/>
+            <wp:effectExtent l="0" t="0" r="0" b="1270"/>
+            <wp:docPr id="602729473" name="Picture 1" descr="A screenshot of a computer&#10;&#10;Description automatically generated"/>
+            <wp:cNvGraphicFramePr>
+              <a:graphicFrameLocks xmlns:a="http://schemas.openxmlformats.org/drawingml/2006/main" noChangeAspect="1"/>
+            </wp:cNvGraphicFramePr>
+            <a:graphic xmlns:a="http://schemas.openxmlformats.org/drawingml/2006/main">
+              <a:graphicData uri="http://schemas.openxmlformats.org/drawingml/2006/picture">
+                <pic:pic xmlns:pic="http://schemas.openxmlformats.org/drawingml/2006/picture">
+                  <pic:nvPicPr>
+                    <pic:cNvPr id="602729473" name="Picture 1" descr="A screenshot of a computer&#10;&#10;Description automatically generated"/>
+                    <pic:cNvPicPr/>
+                  </pic:nvPicPr>
+                  <pic:blipFill>
+                    <a:blip r:embed="rId5" cstate="print">
+                      <a:extLst>
+                        <a:ext uri="{28A0092B-C50C-407E-A947-70E740481C1C}">
+                          <a14:useLocalDpi xmlns:a14="http://schemas.microsoft.com/office/drawing/2010/main" val="0"/>
+                        </a:ext>
+                      </a:extLst>
+                    </a:blip>
+                    <a:stretch>
+                      <a:fillRect/>
+                    </a:stretch>
+                  </pic:blipFill>
+                  <pic:spPr>
+                    <a:xfrm>
+                      <a:off x="0" y="0"/>
+                      <a:ext cx="5731510" cy="4075430"/>
+                    </a:xfrm>
+                    <a:prstGeom prst="rect">
+                      <a:avLst/>
+                    </a:prstGeom>
+                  </pic:spPr>
+                </pic:pic>
+              </a:graphicData>
+            </a:graphic>
+          </wp:inline>
+        </w:drawing>
+      </w:r>
+    </w:p>
+    <w:p>
+      <w:pPr>
+        <w:rPr>
+          <w:sz w:val="20"/>
+          <w:szCs w:val="20"/>
+          <w:lang w:val="en-GB"/>
+        </w:rPr>
+      </w:pPr>
+    </w:p>
+    <w:p>
+      <w:pPr>
+        <w:rPr>
+          <w:sz w:val="20"/>
+          <w:szCs w:val="20"/>
+          <w:lang w:val="en-GB"/>
+        </w:rPr>
+      </w:pPr>
+    </w:p>
+    <w:p>
+      <w:pPr>
+        <w:rPr>
+          <w:sz w:val="20"/>
+          <w:szCs w:val="20"/>
+          <w:lang w:val="en-GB"/>
+        </w:rPr>
+      </w:pPr>
+      <w:r>
+        <w:rPr>
+          <w:sz w:val="20"/>
+          <w:szCs w:val="20"/>
+          <w:lang w:val="en-GB"/>
+        </w:rPr>
+        <w:lastRenderedPageBreak/>
+        <w:t xml:space="preserve">The final app UI after coding with </w:t>
+      </w:r>
+      <w:proofErr w:type="spellStart"/>
+      <w:r>
+        <w:rPr>
+          <w:sz w:val="20"/>
+          <w:szCs w:val="20"/>
+          <w:lang w:val="en-GB"/>
+        </w:rPr>
+        <w:t>bootstrp</w:t>
+      </w:r>
+      <w:proofErr w:type="spellEnd"/>
+      <w:r>
+        <w:rPr>
+          <w:sz w:val="20"/>
+          <w:szCs w:val="20"/>
+          <w:lang w:val="en-GB"/>
+        </w:rPr>
+        <w:t xml:space="preserve">, and </w:t>
+      </w:r>
+      <w:proofErr w:type="spellStart"/>
+      <w:r>
+        <w:rPr>
+          <w:sz w:val="20"/>
+          <w:szCs w:val="20"/>
+          <w:lang w:val="en-GB"/>
+        </w:rPr>
+        <w:t>css</w:t>
+      </w:r>
+      <w:proofErr w:type="spellEnd"/>
+      <w:r>
+        <w:rPr>
+          <w:sz w:val="20"/>
+          <w:szCs w:val="20"/>
+          <w:lang w:val="en-GB"/>
+        </w:rPr>
+        <w:t xml:space="preserve"> looks like </w:t>
+      </w:r>
+      <w:proofErr w:type="gramStart"/>
+      <w:r>
+        <w:rPr>
+          <w:sz w:val="20"/>
+          <w:szCs w:val="20"/>
+          <w:lang w:val="en-GB"/>
+        </w:rPr>
+        <w:t>this :</w:t>
+      </w:r>
+      <w:proofErr w:type="gramEnd"/>
+      <w:r>
+        <w:rPr>
+          <w:sz w:val="20"/>
+          <w:szCs w:val="20"/>
+          <w:lang w:val="en-GB"/>
+        </w:rPr>
+        <w:br/>
+      </w:r>
+      <w:r>
+        <w:rPr>
+          <w:sz w:val="20"/>
+          <w:szCs w:val="20"/>
+          <w:lang w:val="en-GB"/>
+        </w:rPr>
+        <w:drawing>
+          <wp:inline distT="0" distB="0" distL="0" distR="0" wp14:anchorId="19BBFE14" wp14:editId="0890F07C">
+            <wp:extent cx="5731510" cy="3584575"/>
+            <wp:effectExtent l="0" t="0" r="0" b="0"/>
+            <wp:docPr id="852098081" name="Picture 1" descr="A screenshot of a computer&#10;&#10;Description automatically generated"/>
+            <wp:cNvGraphicFramePr>
+              <a:graphicFrameLocks xmlns:a="http://schemas.openxmlformats.org/drawingml/2006/main" noChangeAspect="1"/>
+            </wp:cNvGraphicFramePr>
+            <a:graphic xmlns:a="http://schemas.openxmlformats.org/drawingml/2006/main">
+              <a:graphicData uri="http://schemas.openxmlformats.org/drawingml/2006/picture">
+                <pic:pic xmlns:pic="http://schemas.openxmlformats.org/drawingml/2006/picture">
+                  <pic:nvPicPr>
+                    <pic:cNvPr id="852098081" name="Picture 1" descr="A screenshot of a computer&#10;&#10;Description automatically generated"/>
+                    <pic:cNvPicPr/>
+                  </pic:nvPicPr>
+                  <pic:blipFill>
+                    <a:blip r:embed="rId6"/>
+                    <a:stretch>
+                      <a:fillRect/>
+                    </a:stretch>
+                  </pic:blipFill>
+                  <pic:spPr>
+                    <a:xfrm>
+                      <a:off x="0" y="0"/>
+                      <a:ext cx="5731510" cy="3584575"/>
+                    </a:xfrm>
+                    <a:prstGeom prst="rect">
+                      <a:avLst/>
+                    </a:prstGeom>
+                  </pic:spPr>
+                </pic:pic>
+              </a:graphicData>
+            </a:graphic>
+          </wp:inline>
+        </w:drawing>
+      </w:r>
+    </w:p>
+    <w:p>
+      <w:pPr>
+        <w:rPr>
+          <w:sz w:val="20"/>
+          <w:szCs w:val="20"/>
+          <w:lang w:val="en-GB"/>
+        </w:rPr>
+      </w:pPr>
+    </w:p>
+    <w:p>
+      <w:pPr>
+        <w:rPr>
+          <w:sz w:val="20"/>
+          <w:szCs w:val="20"/>
+          <w:lang w:val="en-GB"/>
+        </w:rPr>
+      </w:pPr>
+    </w:p>
+    <w:p>
+      <w:pPr>
+        <w:rPr>
+          <w:sz w:val="20"/>
+          <w:szCs w:val="20"/>
+          <w:lang w:val="en-GB"/>
+        </w:rPr>
+      </w:pPr>
+    </w:p>
+    <w:p>
+      <w:pPr>
+        <w:rPr>
+          <w:sz w:val="20"/>
+          <w:szCs w:val="20"/>
+          <w:lang w:val="en-GB"/>
+        </w:rPr>
+      </w:pPr>
+      <w:r>
+        <w:rPr>
+          <w:sz w:val="20"/>
+          <w:szCs w:val="20"/>
+          <w:lang w:val="en-GB"/>
+        </w:rPr>
+        <w:drawing>
+          <wp:inline distT="0" distB="0" distL="0" distR="0" wp14:anchorId="1137EA2B" wp14:editId="3BB0B6C3">
+            <wp:extent cx="5731510" cy="3173095"/>
+            <wp:effectExtent l="0" t="0" r="0" b="1905"/>
+            <wp:docPr id="1772203425" name="Picture 1" descr="A screenshot of a computer&#10;&#10;Description automatically generated"/>
+            <wp:cNvGraphicFramePr>
+              <a:graphicFrameLocks xmlns:a="http://schemas.openxmlformats.org/drawingml/2006/main" noChangeAspect="1"/>
+            </wp:cNvGraphicFramePr>
+            <a:graphic xmlns:a="http://schemas.openxmlformats.org/drawingml/2006/main">
+              <a:graphicData uri="http://schemas.openxmlformats.org/drawingml/2006/picture">
+                <pic:pic xmlns:pic="http://schemas.openxmlformats.org/drawingml/2006/picture">
+                  <pic:nvPicPr>
+                    <pic:cNvPr id="1772203425" name="Picture 1" descr="A screenshot of a computer&#10;&#10;Description automatically generated"/>
+                    <pic:cNvPicPr/>
+                  </pic:nvPicPr>
+                  <pic:blipFill>
+                    <a:blip r:embed="rId7"/>
+                    <a:stretch>
+                      <a:fillRect/>
+                    </a:stretch>
+                  </pic:blipFill>
+                  <pic:spPr>
+                    <a:xfrm>
+                      <a:off x="0" y="0"/>
+                      <a:ext cx="5731510" cy="3173095"/>
+                    </a:xfrm>
+                    <a:prstGeom prst="rect">
+                      <a:avLst/>
+                    </a:prstGeom>
+                  </pic:spPr>
+                </pic:pic>
+              </a:graphicData>
+            </a:graphic>
+          </wp:inline>
+        </w:drawing>
+      </w:r>
+    </w:p>
+    <w:p>
+      <w:pPr>
+        <w:rPr>
+          <w:sz w:val="20"/>
+          <w:szCs w:val="20"/>
+          <w:lang w:val="en-GB"/>
+        </w:rPr>
+      </w:pPr>
+    </w:p>
+    <w:p>
+      <w:pPr>
+        <w:rPr>
+          <w:sz w:val="20"/>
+          <w:szCs w:val="20"/>
+          <w:lang w:val="en-GB"/>
+        </w:rPr>
+      </w:pPr>
+    </w:p>
+    <w:p>
+      <w:pPr>
+        <w:rPr>
+          <w:sz w:val="20"/>
+          <w:szCs w:val="20"/>
+          <w:lang w:val="en-GB"/>
+        </w:rPr>
+      </w:pPr>
+      <w:r>
+        <w:rPr>
+          <w:sz w:val="20"/>
+          <w:szCs w:val="20"/>
+          <w:lang w:val="en-GB"/>
+        </w:rPr>
+        <w:lastRenderedPageBreak/>
+        <w:t>__</w:t>
+      </w:r>
+      <w:r>
+        <w:rPr>
+          <w:sz w:val="20"/>
+          <w:szCs w:val="20"/>
+          <w:lang w:val="en-GB"/>
+        </w:rPr>
+        <w:br/>
+        <w:t xml:space="preserve">Implementation </w:t>
+      </w:r>
+      <w:r>
+        <w:rPr>
+          <w:sz w:val="20"/>
+          <w:szCs w:val="20"/>
+          <w:lang w:val="en-GB"/>
+        </w:rPr>
+        <w:t>1. User Authentication</w:t>
+      </w:r>
+      <w:r>
+        <w:rPr>
+          <w:sz w:val="20"/>
+          <w:szCs w:val="20"/>
+          <w:lang w:val="en-GB"/>
+        </w:rPr>
+        <w:t xml:space="preserve"> </w:t>
+      </w:r>
+      <w:r>
+        <w:rPr>
+          <w:sz w:val="20"/>
+          <w:szCs w:val="20"/>
+          <w:lang w:val="en-GB"/>
+        </w:rPr>
+        <w:t xml:space="preserve">of work </w:t>
+      </w:r>
+      <w:proofErr w:type="gramStart"/>
+      <w:r>
+        <w:rPr>
+          <w:sz w:val="20"/>
+          <w:szCs w:val="20"/>
+          <w:lang w:val="en-GB"/>
+        </w:rPr>
+        <w:t>flow :</w:t>
+      </w:r>
+      <w:proofErr w:type="gramEnd"/>
+      <w:r>
+        <w:rPr>
+          <w:sz w:val="20"/>
+          <w:szCs w:val="20"/>
+          <w:lang w:val="en-GB"/>
+        </w:rPr>
+        <w:br/>
+        <w:t>User registration and authentication flow:</w:t>
+      </w:r>
+      <w:r>
+        <w:rPr>
+          <w:sz w:val="20"/>
+          <w:szCs w:val="20"/>
+          <w:lang w:val="en-GB"/>
+        </w:rPr>
+        <w:br/>
+      </w:r>
+    </w:p>
+    <w:p>
+      <w:pPr>
+        <w:rPr>
+          <w:sz w:val="20"/>
+          <w:szCs w:val="20"/>
+          <w:lang w:val="en-GB"/>
+        </w:rPr>
+      </w:pPr>
+      <w:r>
+        <w:rPr>
+          <w:sz w:val="20"/>
+          <w:szCs w:val="20"/>
+          <w:lang w:val="en-GB"/>
+        </w:rPr>
+        <w:tab/>
+        <w:t>•</w:t>
+      </w:r>
+      <w:r>
+        <w:rPr>
+          <w:sz w:val="20"/>
+          <w:szCs w:val="20"/>
+          <w:lang w:val="en-GB"/>
+        </w:rPr>
+        <w:tab/>
+        <w:t>Register: Ensure new users can sign up and store their details securely in the database.</w:t>
+      </w:r>
+    </w:p>
+    <w:p>
+      <w:pPr>
+        <w:rPr>
+          <w:sz w:val="20"/>
+          <w:szCs w:val="20"/>
+          <w:lang w:val="en-GB"/>
+        </w:rPr>
+      </w:pPr>
+      <w:r>
+        <w:rPr>
+          <w:sz w:val="20"/>
+          <w:szCs w:val="20"/>
+          <w:lang w:val="en-GB"/>
+        </w:rPr>
+        <w:tab/>
+        <w:t>•</w:t>
+      </w:r>
+      <w:r>
+        <w:rPr>
+          <w:sz w:val="20"/>
+          <w:szCs w:val="20"/>
+          <w:lang w:val="en-GB"/>
+        </w:rPr>
+        <w:tab/>
+        <w:t>Login: Implement user login functionality, verifying credentials against the database.</w:t>
+      </w:r>
+    </w:p>
+    <w:p>
+      <w:pPr>
+        <w:rPr>
+          <w:sz w:val="20"/>
+          <w:szCs w:val="20"/>
+          <w:lang w:val="en-GB"/>
+        </w:rPr>
+      </w:pPr>
+      <w:r>
+        <w:rPr>
+          <w:sz w:val="20"/>
+          <w:szCs w:val="20"/>
+          <w:lang w:val="en-GB"/>
+        </w:rPr>
+        <w:tab/>
+        <w:t>•</w:t>
+      </w:r>
+      <w:r>
+        <w:rPr>
+          <w:sz w:val="20"/>
+          <w:szCs w:val="20"/>
+          <w:lang w:val="en-GB"/>
+        </w:rPr>
+        <w:tab/>
+        <w:t>Logout: Provide a way for users to log out securely.</w:t>
+      </w:r>
+    </w:p>
+    <w:p>
+      <w:pPr>
+        <w:rPr>
+          <w:sz w:val="20"/>
+          <w:szCs w:val="20"/>
+          <w:lang w:val="en-GB"/>
+        </w:rPr>
+      </w:pPr>
+    </w:p>
+    <w:p>
+      <w:pPr>
+        <w:rPr>
+          <w:sz w:val="20"/>
+          <w:szCs w:val="20"/>
+          <w:lang w:val="en-GB"/>
+        </w:rPr>
+      </w:pPr>
+      <w:r>
+        <w:rPr>
+          <w:sz w:val="20"/>
+          <w:szCs w:val="20"/>
+          <w:lang w:val="en-GB"/>
+        </w:rPr>
+        <w:t>2. User Roles and Access Control</w:t>
+      </w:r>
+    </w:p>
+    <w:p>
+      <w:pPr>
+        <w:rPr>
+          <w:sz w:val="20"/>
+          <w:szCs w:val="20"/>
+          <w:lang w:val="en-GB"/>
+        </w:rPr>
+      </w:pPr>
+    </w:p>
+    <w:p>
+      <w:pPr>
+        <w:rPr>
+          <w:sz w:val="20"/>
+          <w:szCs w:val="20"/>
+          <w:lang w:val="en-GB"/>
+        </w:rPr>
+      </w:pPr>
+      <w:r>
+        <w:rPr>
+          <w:sz w:val="20"/>
+          <w:szCs w:val="20"/>
+          <w:lang w:val="en-GB"/>
+        </w:rPr>
+        <w:tab/>
+        <w:t>•</w:t>
+      </w:r>
+      <w:r>
+        <w:rPr>
+          <w:sz w:val="20"/>
+          <w:szCs w:val="20"/>
+          <w:lang w:val="en-GB"/>
+        </w:rPr>
+        <w:tab/>
+        <w:t>Admin Dashboard: Set up role-based access, so only admins can access the admin dashboard.</w:t>
+      </w:r>
+    </w:p>
+    <w:p>
+      <w:pPr>
+        <w:rPr>
+          <w:sz w:val="20"/>
+          <w:szCs w:val="20"/>
+          <w:lang w:val="en-GB"/>
+        </w:rPr>
+      </w:pPr>
+      <w:r>
+        <w:rPr>
+          <w:sz w:val="20"/>
+          <w:szCs w:val="20"/>
+          <w:lang w:val="en-GB"/>
+        </w:rPr>
+        <w:tab/>
+        <w:t>•</w:t>
+      </w:r>
+      <w:r>
+        <w:rPr>
+          <w:sz w:val="20"/>
+          <w:szCs w:val="20"/>
+          <w:lang w:val="en-GB"/>
+        </w:rPr>
+        <w:tab/>
+        <w:t>User Roles: Differentiate between regular users and admin users, ensuring that permissions are enforced.</w:t>
+      </w:r>
+    </w:p>
+    <w:p>
+      <w:pPr>
+        <w:rPr>
+          <w:sz w:val="20"/>
+          <w:szCs w:val="20"/>
+          <w:lang w:val="en-GB"/>
+        </w:rPr>
+      </w:pPr>
+      <w:r>
+        <w:rPr>
+          <w:sz w:val="20"/>
+          <w:szCs w:val="20"/>
+          <w:lang w:val="en-GB"/>
+        </w:rPr>
+        <w:t>--</w:t>
+      </w:r>
     </w:p>
     <w:p>
       <w:pPr>
@@ -6982,6 +7672,7 @@
   <w:style w:type="character" w:default="1" w:styleId="DefaultParagraphFont">
     <w:name w:val="Default Paragraph Font"/>
     <w:uiPriority w:val="1"/>
+    <w:semiHidden/>
     <w:unhideWhenUsed/>
   </w:style>
   <w:style w:type="table" w:default="1" w:styleId="TableNormal">

</xml_diff>